<commit_message>
Proyecto personal Agosto 2020
</commit_message>
<xml_diff>
--- a/mi_proyecto_agosto/documentation/Presentación_proyecto_individual_agosto2020.docx
+++ b/mi_proyecto_agosto/documentation/Presentación_proyecto_individual_agosto2020.docx
@@ -4938,6 +4938,186 @@
         </w:drawing>
       </w:r>
     </w:p>
+    <w:p>
+      <w:pPr>
+        <w:pStyle w:val="Prrafodelista"/>
+        <w:ind w:left="1134"/>
+      </w:pPr>
+    </w:p>
+    <w:p>
+      <w:pPr>
+        <w:ind w:left="1494" w:hanging="1636"/>
+        <w:rPr>
+          <w:rFonts w:ascii="Georgia" w:hAnsi="Georgia"/>
+          <w:sz w:val="18"/>
+          <w:szCs w:val="18"/>
+        </w:rPr>
+      </w:pPr>
+    </w:p>
+    <w:p>
+      <w:pPr>
+        <w:ind w:left="1494" w:hanging="1636"/>
+        <w:rPr>
+          <w:rFonts w:ascii="Georgia" w:hAnsi="Georgia"/>
+          <w:b/>
+          <w:bCs/>
+          <w:sz w:val="18"/>
+          <w:szCs w:val="18"/>
+        </w:rPr>
+      </w:pPr>
+    </w:p>
+    <w:p>
+      <w:pPr>
+        <w:pStyle w:val="Prrafodelista"/>
+        <w:numPr>
+          <w:ilvl w:val="0"/>
+          <w:numId w:val="13"/>
+        </w:numPr>
+        <w:rPr>
+          <w:rFonts w:ascii="Georgia" w:hAnsi="Georgia"/>
+          <w:b/>
+          <w:bCs/>
+          <w:sz w:val="18"/>
+          <w:szCs w:val="18"/>
+        </w:rPr>
+      </w:pPr>
+      <w:r>
+        <w:rPr>
+          <w:rFonts w:ascii="Georgia" w:hAnsi="Georgia"/>
+          <w:b/>
+          <w:bCs/>
+          <w:sz w:val="18"/>
+          <w:szCs w:val="18"/>
+        </w:rPr>
+        <w:t>Distribución del tiempo en el proyecto</w:t>
+      </w:r>
+      <w:r>
+        <w:rPr>
+          <w:rFonts w:ascii="Georgia" w:hAnsi="Georgia"/>
+          <w:b/>
+          <w:bCs/>
+          <w:sz w:val="18"/>
+          <w:szCs w:val="18"/>
+        </w:rPr>
+        <w:t xml:space="preserve">: </w:t>
+      </w:r>
+    </w:p>
+    <w:p>
+      <w:pPr>
+        <w:ind w:left="732"/>
+        <w:rPr>
+          <w:rFonts w:ascii="Georgia" w:hAnsi="Georgia"/>
+          <w:sz w:val="18"/>
+          <w:szCs w:val="18"/>
+        </w:rPr>
+      </w:pPr>
+      <w:r>
+        <w:rPr>
+          <w:rFonts w:ascii="Georgia" w:hAnsi="Georgia"/>
+          <w:sz w:val="18"/>
+          <w:szCs w:val="18"/>
+        </w:rPr>
+        <w:t xml:space="preserve">A continuación, muestro una gráfica con el reparto del tiempo empleado en cada una de las tareas </w:t>
+      </w:r>
+      <w:r>
+        <w:rPr>
+          <w:rFonts w:ascii="Georgia" w:hAnsi="Georgia"/>
+          <w:sz w:val="18"/>
+          <w:szCs w:val="18"/>
+        </w:rPr>
+        <w:t>principales para la realización del proyecto.</w:t>
+      </w:r>
+    </w:p>
+    <w:p>
+      <w:pPr>
+        <w:ind w:left="732"/>
+        <w:rPr>
+          <w:rFonts w:ascii="Georgia" w:hAnsi="Georgia"/>
+          <w:sz w:val="18"/>
+          <w:szCs w:val="18"/>
+        </w:rPr>
+      </w:pPr>
+    </w:p>
+    <w:p>
+      <w:pPr>
+        <w:ind w:left="732"/>
+        <w:rPr>
+          <w:rFonts w:ascii="Georgia" w:hAnsi="Georgia"/>
+          <w:sz w:val="18"/>
+          <w:szCs w:val="18"/>
+        </w:rPr>
+      </w:pPr>
+    </w:p>
+    <w:p>
+      <w:pPr>
+        <w:ind w:left="732"/>
+        <w:rPr>
+          <w:rFonts w:ascii="Georgia" w:hAnsi="Georgia"/>
+          <w:sz w:val="18"/>
+          <w:szCs w:val="18"/>
+        </w:rPr>
+      </w:pPr>
+      <w:r>
+        <w:rPr>
+          <w:rFonts w:ascii="Georgia" w:hAnsi="Georgia"/>
+          <w:sz w:val="18"/>
+          <w:szCs w:val="18"/>
+        </w:rPr>
+        <w:t xml:space="preserve">              </w:t>
+      </w:r>
+      <w:r>
+        <w:rPr>
+          <w:noProof/>
+        </w:rPr>
+        <w:drawing>
+          <wp:inline distT="0" distB="0" distL="0" distR="0" wp14:anchorId="1D04313D" wp14:editId="0252DF10">
+            <wp:extent cx="4639301" cy="2348179"/>
+            <wp:effectExtent l="0" t="0" r="0" b="0"/>
+            <wp:docPr id="10" name="Imagen 10"/>
+            <wp:cNvGraphicFramePr>
+              <a:graphicFrameLocks xmlns:a="http://schemas.openxmlformats.org/drawingml/2006/main" noChangeAspect="1"/>
+            </wp:cNvGraphicFramePr>
+            <a:graphic xmlns:a="http://schemas.openxmlformats.org/drawingml/2006/main">
+              <a:graphicData uri="http://schemas.openxmlformats.org/drawingml/2006/picture">
+                <pic:pic xmlns:pic="http://schemas.openxmlformats.org/drawingml/2006/picture">
+                  <pic:nvPicPr>
+                    <pic:cNvPr id="1" name=""/>
+                    <pic:cNvPicPr/>
+                  </pic:nvPicPr>
+                  <pic:blipFill>
+                    <a:blip r:embed="rId18"/>
+                    <a:stretch>
+                      <a:fillRect/>
+                    </a:stretch>
+                  </pic:blipFill>
+                  <pic:spPr>
+                    <a:xfrm>
+                      <a:off x="0" y="0"/>
+                      <a:ext cx="4676987" cy="2367254"/>
+                    </a:xfrm>
+                    <a:prstGeom prst="rect">
+                      <a:avLst/>
+                    </a:prstGeom>
+                  </pic:spPr>
+                </pic:pic>
+              </a:graphicData>
+            </a:graphic>
+          </wp:inline>
+        </w:drawing>
+      </w:r>
+    </w:p>
+    <w:p>
+      <w:pPr>
+        <w:ind w:left="732"/>
+        <w:rPr>
+          <w:rFonts w:ascii="Georgia" w:hAnsi="Georgia"/>
+          <w:b/>
+          <w:bCs/>
+          <w:sz w:val="18"/>
+          <w:szCs w:val="18"/>
+        </w:rPr>
+      </w:pPr>
+    </w:p>
     <w:sectPr>
       <w:pgSz w:w="11906" w:h="16838"/>
       <w:pgMar w:top="851" w:right="566" w:bottom="851" w:left="851" w:header="708" w:footer="708" w:gutter="0"/>
@@ -5268,6 +5448,92 @@
     </w:lvl>
   </w:abstractNum>
   <w:abstractNum w:abstractNumId="3" w15:restartNumberingAfterBreak="0">
+    <w:nsid w:val="1D381910"/>
+    <w:multiLevelType w:val="hybridMultilevel"/>
+    <w:tmpl w:val="4768F07E"/>
+    <w:lvl w:ilvl="0" w:tplc="0C0A000F">
+      <w:start w:val="1"/>
+      <w:numFmt w:val="decimal"/>
+      <w:lvlText w:val="%1."/>
+      <w:lvlJc w:val="left"/>
+      <w:pPr>
+        <w:ind w:left="1854" w:hanging="360"/>
+      </w:pPr>
+    </w:lvl>
+    <w:lvl w:ilvl="1" w:tplc="0C0A0019" w:tentative="1">
+      <w:start w:val="1"/>
+      <w:numFmt w:val="lowerLetter"/>
+      <w:lvlText w:val="%2."/>
+      <w:lvlJc w:val="left"/>
+      <w:pPr>
+        <w:ind w:left="2574" w:hanging="360"/>
+      </w:pPr>
+    </w:lvl>
+    <w:lvl w:ilvl="2" w:tplc="0C0A001B" w:tentative="1">
+      <w:start w:val="1"/>
+      <w:numFmt w:val="lowerRoman"/>
+      <w:lvlText w:val="%3."/>
+      <w:lvlJc w:val="right"/>
+      <w:pPr>
+        <w:ind w:left="3294" w:hanging="180"/>
+      </w:pPr>
+    </w:lvl>
+    <w:lvl w:ilvl="3" w:tplc="0C0A000F" w:tentative="1">
+      <w:start w:val="1"/>
+      <w:numFmt w:val="decimal"/>
+      <w:lvlText w:val="%4."/>
+      <w:lvlJc w:val="left"/>
+      <w:pPr>
+        <w:ind w:left="4014" w:hanging="360"/>
+      </w:pPr>
+    </w:lvl>
+    <w:lvl w:ilvl="4" w:tplc="0C0A0019" w:tentative="1">
+      <w:start w:val="1"/>
+      <w:numFmt w:val="lowerLetter"/>
+      <w:lvlText w:val="%5."/>
+      <w:lvlJc w:val="left"/>
+      <w:pPr>
+        <w:ind w:left="4734" w:hanging="360"/>
+      </w:pPr>
+    </w:lvl>
+    <w:lvl w:ilvl="5" w:tplc="0C0A001B" w:tentative="1">
+      <w:start w:val="1"/>
+      <w:numFmt w:val="lowerRoman"/>
+      <w:lvlText w:val="%6."/>
+      <w:lvlJc w:val="right"/>
+      <w:pPr>
+        <w:ind w:left="5454" w:hanging="180"/>
+      </w:pPr>
+    </w:lvl>
+    <w:lvl w:ilvl="6" w:tplc="0C0A000F" w:tentative="1">
+      <w:start w:val="1"/>
+      <w:numFmt w:val="decimal"/>
+      <w:lvlText w:val="%7."/>
+      <w:lvlJc w:val="left"/>
+      <w:pPr>
+        <w:ind w:left="6174" w:hanging="360"/>
+      </w:pPr>
+    </w:lvl>
+    <w:lvl w:ilvl="7" w:tplc="0C0A0019" w:tentative="1">
+      <w:start w:val="1"/>
+      <w:numFmt w:val="lowerLetter"/>
+      <w:lvlText w:val="%8."/>
+      <w:lvlJc w:val="left"/>
+      <w:pPr>
+        <w:ind w:left="6894" w:hanging="360"/>
+      </w:pPr>
+    </w:lvl>
+    <w:lvl w:ilvl="8" w:tplc="0C0A001B" w:tentative="1">
+      <w:start w:val="1"/>
+      <w:numFmt w:val="lowerRoman"/>
+      <w:lvlText w:val="%9."/>
+      <w:lvlJc w:val="right"/>
+      <w:pPr>
+        <w:ind w:left="7614" w:hanging="180"/>
+      </w:pPr>
+    </w:lvl>
+  </w:abstractNum>
+  <w:abstractNum w:abstractNumId="4" w15:restartNumberingAfterBreak="0">
     <w:nsid w:val="26ED0950"/>
     <w:multiLevelType w:val="hybridMultilevel"/>
     <w:tmpl w:val="DFE63DBE"/>
@@ -5380,7 +5646,7 @@
       </w:rPr>
     </w:lvl>
   </w:abstractNum>
-  <w:abstractNum w:abstractNumId="4" w15:restartNumberingAfterBreak="0">
+  <w:abstractNum w:abstractNumId="5" w15:restartNumberingAfterBreak="0">
     <w:nsid w:val="2BFA4702"/>
     <w:multiLevelType w:val="hybridMultilevel"/>
     <w:tmpl w:val="41CCBCBC"/>
@@ -5493,7 +5759,7 @@
       </w:rPr>
     </w:lvl>
   </w:abstractNum>
-  <w:abstractNum w:abstractNumId="5" w15:restartNumberingAfterBreak="0">
+  <w:abstractNum w:abstractNumId="6" w15:restartNumberingAfterBreak="0">
     <w:nsid w:val="2C172DA7"/>
     <w:multiLevelType w:val="hybridMultilevel"/>
     <w:tmpl w:val="C3C4AAE6"/>
@@ -5583,7 +5849,7 @@
       </w:pPr>
     </w:lvl>
   </w:abstractNum>
-  <w:abstractNum w:abstractNumId="6" w15:restartNumberingAfterBreak="0">
+  <w:abstractNum w:abstractNumId="7" w15:restartNumberingAfterBreak="0">
     <w:nsid w:val="3A6A2F68"/>
     <w:multiLevelType w:val="hybridMultilevel"/>
     <w:tmpl w:val="B168531C"/>
@@ -5673,7 +5939,7 @@
       </w:pPr>
     </w:lvl>
   </w:abstractNum>
-  <w:abstractNum w:abstractNumId="7" w15:restartNumberingAfterBreak="0">
+  <w:abstractNum w:abstractNumId="8" w15:restartNumberingAfterBreak="0">
     <w:nsid w:val="3BE90C5F"/>
     <w:multiLevelType w:val="hybridMultilevel"/>
     <w:tmpl w:val="7C82F14C"/>
@@ -5764,7 +6030,7 @@
       </w:pPr>
     </w:lvl>
   </w:abstractNum>
-  <w:abstractNum w:abstractNumId="8" w15:restartNumberingAfterBreak="0">
+  <w:abstractNum w:abstractNumId="9" w15:restartNumberingAfterBreak="0">
     <w:nsid w:val="45773434"/>
     <w:multiLevelType w:val="hybridMultilevel"/>
     <w:tmpl w:val="E2903D10"/>
@@ -5879,7 +6145,7 @@
       </w:rPr>
     </w:lvl>
   </w:abstractNum>
-  <w:abstractNum w:abstractNumId="9" w15:restartNumberingAfterBreak="0">
+  <w:abstractNum w:abstractNumId="10" w15:restartNumberingAfterBreak="0">
     <w:nsid w:val="467E06CC"/>
     <w:multiLevelType w:val="hybridMultilevel"/>
     <w:tmpl w:val="6D408B38"/>
@@ -5968,7 +6234,7 @@
       </w:pPr>
     </w:lvl>
   </w:abstractNum>
-  <w:abstractNum w:abstractNumId="10" w15:restartNumberingAfterBreak="0">
+  <w:abstractNum w:abstractNumId="11" w15:restartNumberingAfterBreak="0">
     <w:nsid w:val="49C00F21"/>
     <w:multiLevelType w:val="hybridMultilevel"/>
     <w:tmpl w:val="38BCD202"/>
@@ -6054,7 +6320,7 @@
       </w:pPr>
     </w:lvl>
   </w:abstractNum>
-  <w:abstractNum w:abstractNumId="11" w15:restartNumberingAfterBreak="0">
+  <w:abstractNum w:abstractNumId="12" w15:restartNumberingAfterBreak="0">
     <w:nsid w:val="527811D6"/>
     <w:multiLevelType w:val="hybridMultilevel"/>
     <w:tmpl w:val="799CCFAA"/>
@@ -6168,7 +6434,7 @@
       </w:rPr>
     </w:lvl>
   </w:abstractNum>
-  <w:abstractNum w:abstractNumId="12" w15:restartNumberingAfterBreak="0">
+  <w:abstractNum w:abstractNumId="13" w15:restartNumberingAfterBreak="0">
     <w:nsid w:val="53CE5E1C"/>
     <w:multiLevelType w:val="hybridMultilevel"/>
     <w:tmpl w:val="250A47BC"/>
@@ -6254,7 +6520,7 @@
       </w:pPr>
     </w:lvl>
   </w:abstractNum>
-  <w:abstractNum w:abstractNumId="13" w15:restartNumberingAfterBreak="0">
+  <w:abstractNum w:abstractNumId="14" w15:restartNumberingAfterBreak="0">
     <w:nsid w:val="59A548FF"/>
     <w:multiLevelType w:val="hybridMultilevel"/>
     <w:tmpl w:val="703E6C24"/>
@@ -6271,7 +6537,7 @@
         <w:bCs/>
       </w:rPr>
     </w:lvl>
-    <w:lvl w:ilvl="1" w:tplc="0C0A0019" w:tentative="1">
+    <w:lvl w:ilvl="1" w:tplc="0C0A0019">
       <w:start w:val="1"/>
       <w:numFmt w:val="lowerLetter"/>
       <w:lvlText w:val="%2."/>
@@ -6344,7 +6610,7 @@
       </w:pPr>
     </w:lvl>
   </w:abstractNum>
-  <w:abstractNum w:abstractNumId="14" w15:restartNumberingAfterBreak="0">
+  <w:abstractNum w:abstractNumId="15" w15:restartNumberingAfterBreak="0">
     <w:nsid w:val="61DE5968"/>
     <w:multiLevelType w:val="hybridMultilevel"/>
     <w:tmpl w:val="4F62C0B0"/>
@@ -6457,7 +6723,7 @@
       </w:rPr>
     </w:lvl>
   </w:abstractNum>
-  <w:abstractNum w:abstractNumId="15" w15:restartNumberingAfterBreak="0">
+  <w:abstractNum w:abstractNumId="16" w15:restartNumberingAfterBreak="0">
     <w:nsid w:val="66935A85"/>
     <w:multiLevelType w:val="hybridMultilevel"/>
     <w:tmpl w:val="AF8E5ACC"/>
@@ -6543,7 +6809,7 @@
       </w:pPr>
     </w:lvl>
   </w:abstractNum>
-  <w:abstractNum w:abstractNumId="16" w15:restartNumberingAfterBreak="0">
+  <w:abstractNum w:abstractNumId="17" w15:restartNumberingAfterBreak="0">
     <w:nsid w:val="7527273B"/>
     <w:multiLevelType w:val="hybridMultilevel"/>
     <w:tmpl w:val="29586146"/>
@@ -6658,54 +6924,57 @@
     </w:lvl>
   </w:abstractNum>
   <w:num w:numId="1">
-    <w:abstractNumId w:val="5"/>
+    <w:abstractNumId w:val="6"/>
   </w:num>
   <w:num w:numId="2">
-    <w:abstractNumId w:val="16"/>
+    <w:abstractNumId w:val="17"/>
   </w:num>
   <w:num w:numId="3">
-    <w:abstractNumId w:val="11"/>
+    <w:abstractNumId w:val="12"/>
   </w:num>
   <w:num w:numId="4">
-    <w:abstractNumId w:val="14"/>
+    <w:abstractNumId w:val="15"/>
   </w:num>
   <w:num w:numId="5">
     <w:abstractNumId w:val="2"/>
   </w:num>
   <w:num w:numId="6">
-    <w:abstractNumId w:val="10"/>
+    <w:abstractNumId w:val="11"/>
   </w:num>
   <w:num w:numId="7">
-    <w:abstractNumId w:val="7"/>
+    <w:abstractNumId w:val="8"/>
   </w:num>
   <w:num w:numId="8">
-    <w:abstractNumId w:val="4"/>
+    <w:abstractNumId w:val="5"/>
   </w:num>
   <w:num w:numId="9">
-    <w:abstractNumId w:val="8"/>
+    <w:abstractNumId w:val="9"/>
   </w:num>
   <w:num w:numId="10">
     <w:abstractNumId w:val="0"/>
   </w:num>
   <w:num w:numId="11">
-    <w:abstractNumId w:val="15"/>
+    <w:abstractNumId w:val="16"/>
   </w:num>
   <w:num w:numId="12">
-    <w:abstractNumId w:val="9"/>
+    <w:abstractNumId w:val="10"/>
   </w:num>
   <w:num w:numId="13">
-    <w:abstractNumId w:val="13"/>
+    <w:abstractNumId w:val="14"/>
   </w:num>
   <w:num w:numId="14">
-    <w:abstractNumId w:val="6"/>
+    <w:abstractNumId w:val="7"/>
   </w:num>
   <w:num w:numId="15">
-    <w:abstractNumId w:val="12"/>
+    <w:abstractNumId w:val="13"/>
   </w:num>
   <w:num w:numId="16">
     <w:abstractNumId w:val="1"/>
   </w:num>
   <w:num w:numId="17">
+    <w:abstractNumId w:val="4"/>
+  </w:num>
+  <w:num w:numId="18">
     <w:abstractNumId w:val="3"/>
   </w:num>
 </w:numbering>

</xml_diff>